<commit_message>
Dodate jos neke stranice za admina i SSU
</commit_message>
<xml_diff>
--- a/Faza 1/Specifikacija.docx
+++ b/Faza 1/Specifikacija.docx
@@ -5010,7 +5010,23 @@
           <w:sz w:val="24"/>
           <w:szCs w:val="24"/>
         </w:rPr>
-        <w:t xml:space="preserve"> je deo praktične nastave na predmetu Principi softverskog inženjerstva, sa ciljem ilustracije organizovanja aktivnosti na jednom realnom softverskom projektu. Ovaj portal je namenjen prvenstveno šahovskim savezima za lakšu evidenciju igrača, klubova, takmičenja i rezultata. Može biti od koristi i drugima kojima je potreban sličan format evidencije. </w:t>
+        <w:t xml:space="preserve"> je deo </w:t>
+      </w:r>
+      <w:proofErr w:type="spellStart"/>
+      <w:r>
+        <w:rPr>
+          <w:sz w:val="24"/>
+          <w:szCs w:val="24"/>
+        </w:rPr>
+        <w:t>praktične</w:t>
+      </w:r>
+      <w:proofErr w:type="spellEnd"/>
+      <w:r>
+        <w:rPr>
+          <w:sz w:val="24"/>
+          <w:szCs w:val="24"/>
+        </w:rPr>
+        <w:t xml:space="preserve"> nastave na predmetu Principi softverskog inženjerstva, sa ciljem ilustracije organizovanja aktivnosti na jednom realnom softverskom projektu. Ovaj portal je namenjen prvenstveno šahovskim savezima za lakšu evidenciju igrača, klubova, takmičenja i rezultata. Može biti od koristi i drugima kojima je potreban sličan format evidencije. </w:t>
       </w:r>
     </w:p>
     <w:p>
@@ -6032,7 +6048,39 @@
           <w:sz w:val="24"/>
           <w:szCs w:val="24"/>
         </w:rPr>
-        <w:t xml:space="preserve">Imaju mogućnost da zatraže spisak svih klubova u šahovskom savezu </w:t>
+        <w:t xml:space="preserve">Imaju mogućnost da zatraže spisak svih klubova u </w:t>
+      </w:r>
+      <w:proofErr w:type="spellStart"/>
+      <w:r>
+        <w:rPr>
+          <w:sz w:val="24"/>
+          <w:szCs w:val="24"/>
+        </w:rPr>
+        <w:t>šahovskom</w:t>
+      </w:r>
+      <w:proofErr w:type="spellEnd"/>
+      <w:r>
+        <w:rPr>
+          <w:sz w:val="24"/>
+          <w:szCs w:val="24"/>
+        </w:rPr>
+        <w:t xml:space="preserve"> </w:t>
+      </w:r>
+      <w:proofErr w:type="spellStart"/>
+      <w:r>
+        <w:rPr>
+          <w:sz w:val="24"/>
+          <w:szCs w:val="24"/>
+        </w:rPr>
+        <w:t>savezu</w:t>
+      </w:r>
+      <w:proofErr w:type="spellEnd"/>
+      <w:r>
+        <w:rPr>
+          <w:sz w:val="24"/>
+          <w:szCs w:val="24"/>
+        </w:rPr>
+        <w:t xml:space="preserve"> </w:t>
       </w:r>
       <w:proofErr w:type="spellStart"/>
       <w:r>
@@ -6437,7 +6485,39 @@
           <w:sz w:val="24"/>
           <w:szCs w:val="24"/>
         </w:rPr>
-        <w:t xml:space="preserve">Imaju mogućnost da zatraže spisak svih takmičenja u šahovskom savezu </w:t>
+        <w:t xml:space="preserve">Imaju mogućnost da zatraže spisak svih takmičenja u </w:t>
+      </w:r>
+      <w:proofErr w:type="spellStart"/>
+      <w:r>
+        <w:rPr>
+          <w:sz w:val="24"/>
+          <w:szCs w:val="24"/>
+        </w:rPr>
+        <w:t>šahovskom</w:t>
+      </w:r>
+      <w:proofErr w:type="spellEnd"/>
+      <w:r>
+        <w:rPr>
+          <w:sz w:val="24"/>
+          <w:szCs w:val="24"/>
+        </w:rPr>
+        <w:t xml:space="preserve"> </w:t>
+      </w:r>
+      <w:proofErr w:type="spellStart"/>
+      <w:r>
+        <w:rPr>
+          <w:sz w:val="24"/>
+          <w:szCs w:val="24"/>
+        </w:rPr>
+        <w:t>savezu</w:t>
+      </w:r>
+      <w:proofErr w:type="spellEnd"/>
+      <w:r>
+        <w:rPr>
+          <w:sz w:val="24"/>
+          <w:szCs w:val="24"/>
+        </w:rPr>
+        <w:t xml:space="preserve"> </w:t>
       </w:r>
       <w:proofErr w:type="spellStart"/>
       <w:r>
@@ -7501,7 +7581,23 @@
           <w:szCs w:val="28"/>
           <w:lang w:val="sr-Latn-RS"/>
         </w:rPr>
-        <w:t>Kreiranje intervala u kom igraču mogu da menjaju tim</w:t>
+        <w:t>Kreiranje intervala u kom igrač</w:t>
+      </w:r>
+      <w:r>
+        <w:rPr>
+          <w:sz w:val="28"/>
+          <w:szCs w:val="28"/>
+          <w:lang w:val="sr-Latn-RS"/>
+        </w:rPr>
+        <w:t>i</w:t>
+      </w:r>
+      <w:r>
+        <w:rPr>
+          <w:sz w:val="28"/>
+          <w:szCs w:val="28"/>
+          <w:lang w:val="sr-Latn-RS"/>
+        </w:rPr>
+        <w:t xml:space="preserve"> mogu da menjaju tim</w:t>
       </w:r>
       <w:bookmarkEnd w:id="34"/>
     </w:p>
@@ -7514,6 +7610,7 @@
           <w:lang w:val="sr-Latn-RS"/>
         </w:rPr>
       </w:pPr>
+      <w:bookmarkStart w:id="35" w:name="_Hlk34598207"/>
       <w:r>
         <w:rPr>
           <w:sz w:val="24"/>
@@ -7533,7 +7630,8 @@
           <w:lang w:val="sr-Latn-RS"/>
         </w:rPr>
       </w:pPr>
-      <w:bookmarkStart w:id="35" w:name="_Toc33385393"/>
+      <w:bookmarkStart w:id="36" w:name="_Toc33385393"/>
+      <w:bookmarkEnd w:id="35"/>
       <w:r>
         <w:rPr>
           <w:sz w:val="28"/>
@@ -7542,7 +7640,7 @@
         </w:rPr>
         <w:t>Mogućnost da igraču da status sudije</w:t>
       </w:r>
-      <w:bookmarkEnd w:id="35"/>
+      <w:bookmarkEnd w:id="36"/>
     </w:p>
     <w:p>
       <w:pPr>
@@ -7553,6 +7651,7 @@
           <w:lang w:val="sr-Latn-RS"/>
         </w:rPr>
       </w:pPr>
+      <w:bookmarkStart w:id="37" w:name="_Hlk34600335"/>
       <w:r>
         <w:rPr>
           <w:sz w:val="24"/>
@@ -7572,7 +7671,8 @@
           <w:lang w:val="sr-Latn-RS"/>
         </w:rPr>
       </w:pPr>
-      <w:bookmarkStart w:id="36" w:name="_Toc33385394"/>
+      <w:bookmarkStart w:id="38" w:name="_Toc33385394"/>
+      <w:bookmarkEnd w:id="37"/>
       <w:r>
         <w:rPr>
           <w:sz w:val="28"/>
@@ -7581,7 +7681,7 @@
         </w:rPr>
         <w:t>Mogućnost da sudiji oduzme status sudije</w:t>
       </w:r>
-      <w:bookmarkEnd w:id="36"/>
+      <w:bookmarkEnd w:id="38"/>
     </w:p>
     <w:p>
       <w:pPr>
@@ -7592,6 +7692,7 @@
           <w:lang w:val="sr-Latn-RS"/>
         </w:rPr>
       </w:pPr>
+      <w:bookmarkStart w:id="39" w:name="_Hlk34600342"/>
       <w:r>
         <w:rPr>
           <w:sz w:val="24"/>
@@ -7611,7 +7712,8 @@
           <w:lang w:val="sr-Latn-RS"/>
         </w:rPr>
       </w:pPr>
-      <w:bookmarkStart w:id="37" w:name="_Toc33385395"/>
+      <w:bookmarkStart w:id="40" w:name="_Toc33385395"/>
+      <w:bookmarkEnd w:id="39"/>
       <w:r>
         <w:rPr>
           <w:sz w:val="28"/>
@@ -7620,7 +7722,7 @@
         </w:rPr>
         <w:t>Prihvatanje registracija</w:t>
       </w:r>
-      <w:bookmarkEnd w:id="37"/>
+      <w:bookmarkEnd w:id="40"/>
     </w:p>
     <w:p>
       <w:pPr>
@@ -7631,6 +7733,8 @@
           <w:lang w:val="sr-Latn-RS"/>
         </w:rPr>
       </w:pPr>
+      <w:bookmarkStart w:id="41" w:name="_Hlk34601572"/>
+      <w:bookmarkStart w:id="42" w:name="_GoBack"/>
       <w:r>
         <w:rPr>
           <w:sz w:val="24"/>
@@ -7649,7 +7753,9 @@
           <w:lang w:val="sr-Latn-RS"/>
         </w:rPr>
       </w:pPr>
-      <w:bookmarkStart w:id="38" w:name="_Toc33385396"/>
+      <w:bookmarkStart w:id="43" w:name="_Toc33385396"/>
+      <w:bookmarkEnd w:id="41"/>
+      <w:bookmarkEnd w:id="42"/>
       <w:r>
         <w:rPr>
           <w:sz w:val="28"/>
@@ -7658,7 +7764,7 @@
         </w:rPr>
         <w:t>Registracija korisnika</w:t>
       </w:r>
-      <w:bookmarkEnd w:id="38"/>
+      <w:bookmarkEnd w:id="43"/>
     </w:p>
     <w:p>
       <w:pPr>
@@ -7686,11 +7792,11 @@
       <w:pPr>
         <w:pStyle w:val="Heading1"/>
       </w:pPr>
-      <w:bookmarkStart w:id="39" w:name="_Toc33385397"/>
+      <w:bookmarkStart w:id="44" w:name="_Toc33385397"/>
       <w:r>
         <w:t>Pretpostavke i ograničenja</w:t>
       </w:r>
-      <w:bookmarkEnd w:id="39"/>
+      <w:bookmarkEnd w:id="44"/>
     </w:p>
     <w:p>
       <w:pPr>
@@ -7795,7 +7901,7 @@
           <w:bCs/>
         </w:rPr>
       </w:pPr>
-      <w:bookmarkStart w:id="40" w:name="_Toc33385398"/>
+      <w:bookmarkStart w:id="45" w:name="_Toc33385398"/>
       <w:r>
         <w:rPr>
           <w:b/>
@@ -7803,7 +7909,7 @@
         </w:rPr>
         <w:t>Kvalitet</w:t>
       </w:r>
-      <w:bookmarkEnd w:id="40"/>
+      <w:bookmarkEnd w:id="45"/>
     </w:p>
     <w:p>
       <w:pPr>
@@ -7829,7 +7935,7 @@
           <w:bCs/>
         </w:rPr>
       </w:pPr>
-      <w:bookmarkStart w:id="41" w:name="_Toc33385399"/>
+      <w:bookmarkStart w:id="46" w:name="_Toc33385399"/>
       <w:r>
         <w:rPr>
           <w:b/>
@@ -7838,13 +7944,13 @@
         <w:lastRenderedPageBreak/>
         <w:t>Nefunkcionalni zahtevi</w:t>
       </w:r>
-      <w:bookmarkEnd w:id="41"/>
+      <w:bookmarkEnd w:id="46"/>
     </w:p>
     <w:p>
       <w:pPr>
         <w:pStyle w:val="Heading2"/>
       </w:pPr>
-      <w:bookmarkStart w:id="42" w:name="_Toc33385400"/>
+      <w:bookmarkStart w:id="47" w:name="_Toc33385400"/>
       <w:r>
         <w:rPr>
           <w:sz w:val="28"/>
@@ -7855,7 +7961,7 @@
       <w:r>
         <w:t xml:space="preserve"> zahtevi</w:t>
       </w:r>
-      <w:bookmarkEnd w:id="42"/>
+      <w:bookmarkEnd w:id="47"/>
     </w:p>
     <w:p>
       <w:pPr>
@@ -7891,7 +7997,7 @@
       <w:pPr>
         <w:pStyle w:val="Heading2"/>
       </w:pPr>
-      <w:bookmarkStart w:id="43" w:name="_Toc33385401"/>
+      <w:bookmarkStart w:id="48" w:name="_Toc33385401"/>
       <w:r>
         <w:rPr>
           <w:sz w:val="28"/>
@@ -7902,7 +8008,7 @@
       <w:r>
         <w:t xml:space="preserve"> zahtevi</w:t>
       </w:r>
-      <w:bookmarkEnd w:id="43"/>
+      <w:bookmarkEnd w:id="48"/>
     </w:p>
     <w:p>
       <w:pPr>
@@ -7942,7 +8048,7 @@
           <w:bCs/>
         </w:rPr>
       </w:pPr>
-      <w:bookmarkStart w:id="44" w:name="_Toc33385402"/>
+      <w:bookmarkStart w:id="49" w:name="_Toc33385402"/>
       <w:r>
         <w:rPr>
           <w:b/>
@@ -7950,7 +8056,7 @@
         </w:rPr>
         <w:t>Zahtevi za korisničkom dokumentacijom</w:t>
       </w:r>
-      <w:bookmarkEnd w:id="44"/>
+      <w:bookmarkEnd w:id="49"/>
     </w:p>
     <w:p>
       <w:pPr>
@@ -7960,7 +8066,7 @@
           <w:szCs w:val="28"/>
         </w:rPr>
       </w:pPr>
-      <w:bookmarkStart w:id="45" w:name="_Toc33385403"/>
+      <w:bookmarkStart w:id="50" w:name="_Toc33385403"/>
       <w:r>
         <w:rPr>
           <w:sz w:val="28"/>
@@ -7975,7 +8081,7 @@
         </w:rPr>
         <w:t>tva za koriščenje sajta</w:t>
       </w:r>
-      <w:bookmarkEnd w:id="45"/>
+      <w:bookmarkEnd w:id="50"/>
     </w:p>
     <w:p>
       <w:pPr>
@@ -8001,7 +8107,7 @@
           <w:szCs w:val="28"/>
         </w:rPr>
       </w:pPr>
-      <w:bookmarkStart w:id="46" w:name="_Toc33385404"/>
+      <w:bookmarkStart w:id="51" w:name="_Toc33385404"/>
       <w:r>
         <w:rPr>
           <w:sz w:val="28"/>
@@ -8009,7 +8115,7 @@
         </w:rPr>
         <w:t>Označavanje</w:t>
       </w:r>
-      <w:bookmarkEnd w:id="46"/>
+      <w:bookmarkEnd w:id="51"/>
     </w:p>
     <w:p>
       <w:pPr>
@@ -8084,7 +8190,7 @@
           <w:bCs/>
         </w:rPr>
       </w:pPr>
-      <w:bookmarkStart w:id="47" w:name="_Toc33385405"/>
+      <w:bookmarkStart w:id="52" w:name="_Toc33385405"/>
       <w:r>
         <w:rPr>
           <w:b/>
@@ -8092,7 +8198,7 @@
         </w:rPr>
         <w:t>Plan i prioriteti</w:t>
       </w:r>
-      <w:bookmarkEnd w:id="47"/>
+      <w:bookmarkEnd w:id="52"/>
     </w:p>
     <w:p>
       <w:pPr>
@@ -8187,16 +8293,7 @@
           <w:sz w:val="24"/>
           <w:szCs w:val="24"/>
         </w:rPr>
-        <w:t>osnovne administratorske funkcije</w:t>
-      </w:r>
-      <w:bookmarkStart w:id="48" w:name="_GoBack"/>
-      <w:bookmarkEnd w:id="48"/>
-      <w:r>
-        <w:rPr>
-          <w:sz w:val="24"/>
-          <w:szCs w:val="24"/>
-        </w:rPr>
-        <w:t xml:space="preserve"> </w:t>
+        <w:t xml:space="preserve">osnovne administratorske funkcije </w:t>
       </w:r>
     </w:p>
     <w:sectPr>
@@ -10292,7 +10389,7 @@
 </file>
 
 <file path=customXml/itemProps1.xml><?xml version="1.0" encoding="utf-8"?>
-<ds:datastoreItem xmlns:ds="http://schemas.openxmlformats.org/officeDocument/2006/customXml" ds:itemID="{D3B605C4-25C7-45FD-91C8-BC93CF5E56B0}">
+<ds:datastoreItem xmlns:ds="http://schemas.openxmlformats.org/officeDocument/2006/customXml" ds:itemID="{46F99474-3557-4272-8C7D-C3D791C07949}">
   <ds:schemaRefs>
     <ds:schemaRef ds:uri="http://schemas.openxmlformats.org/officeDocument/2006/bibliography"/>
   </ds:schemaRefs>

</xml_diff>